<commit_message>
Inititaion file for TEDS_MAGNET_Integration_3
</commit_message>
<xml_diff>
--- a/Models/NHES/ExperimentalSystems/MAGNET_TEDS/TEDS_MAGNET read me.docx
+++ b/Models/NHES/ExperimentalSystems/MAGNET_TEDS/TEDS_MAGNET read me.docx
@@ -9,7 +9,6 @@
           <w:bCs/>
         </w:rPr>
       </w:pPr>
-      <w:proofErr w:type="spellStart"/>
       <w:r>
         <w:rPr>
           <w:b/>
@@ -17,7 +16,6 @@
         </w:rPr>
         <w:t>MAGNET_insulated_pipes_SS</w:t>
       </w:r>
-      <w:proofErr w:type="spellEnd"/>
       <w:r>
         <w:rPr>
           <w:b/>
@@ -47,23 +45,7 @@
         </w:numPr>
       </w:pPr>
       <w:r>
-        <w:t xml:space="preserve">UA values for the recuperator and heat exchanger were recalculated so that </w:t>
-      </w:r>
-      <w:proofErr w:type="spellStart"/>
-      <w:r>
-        <w:t>Tout_vc</w:t>
-      </w:r>
-      <w:proofErr w:type="spellEnd"/>
-      <w:r>
-        <w:t xml:space="preserve"> is 602 C and </w:t>
-      </w:r>
-      <w:proofErr w:type="spellStart"/>
-      <w:r>
-        <w:t>Tin_vc</w:t>
-      </w:r>
-      <w:proofErr w:type="spellEnd"/>
-      <w:r>
-        <w:t xml:space="preserve"> is 363 C as specified</w:t>
+        <w:t>UA values for the recuperator and heat exchanger were recalculated so that Tout_vc is 602 C and Tin_vc is 363 C as specified</w:t>
       </w:r>
     </w:p>
     <w:p>
@@ -114,23 +96,7 @@
         </w:numPr>
       </w:pPr>
       <w:r>
-        <w:t xml:space="preserve">UA values for the recuperator were recalculated so that </w:t>
-      </w:r>
-      <w:proofErr w:type="spellStart"/>
-      <w:r>
-        <w:t>Tout_vc</w:t>
-      </w:r>
-      <w:proofErr w:type="spellEnd"/>
-      <w:r>
-        <w:t xml:space="preserve"> is 602 C and </w:t>
-      </w:r>
-      <w:proofErr w:type="spellStart"/>
-      <w:r>
-        <w:t>Tin_vc</w:t>
-      </w:r>
-      <w:proofErr w:type="spellEnd"/>
-      <w:r>
-        <w:t xml:space="preserve"> is 363 as specified</w:t>
+        <w:t>UA values for the recuperator were recalculated so that Tout_vc is 602 C and Tin_vc is 363 as specified</w:t>
       </w:r>
     </w:p>
     <w:p>
@@ -169,35 +135,14 @@
         </w:numPr>
       </w:pPr>
       <w:r>
-        <w:t xml:space="preserve">Works with new values of </w:t>
-      </w:r>
-      <w:proofErr w:type="spellStart"/>
-      <w:r>
-        <w:t>UA_rp</w:t>
-      </w:r>
-      <w:proofErr w:type="spellEnd"/>
-      <w:r>
-        <w:t xml:space="preserve">, however if used with older value of </w:t>
-      </w:r>
-      <w:proofErr w:type="spellStart"/>
-      <w:r>
-        <w:t>UA_rp</w:t>
-      </w:r>
-      <w:proofErr w:type="spellEnd"/>
-      <w:r>
-        <w:t xml:space="preserve">, the </w:t>
+        <w:t xml:space="preserve">Works with new values of UA_rp, however if used with older value of UA_rp, the </w:t>
       </w:r>
       <w:r>
         <w:t>cold-water</w:t>
       </w:r>
       <w:r>
-        <w:t xml:space="preserve"> control has to be decoupled as the inlet temperature of the vacuum chamber cannot reach 363 C with the older value of </w:t>
-      </w:r>
-      <w:proofErr w:type="spellStart"/>
-      <w:r>
-        <w:t>UA_rp</w:t>
-      </w:r>
-      <w:proofErr w:type="spellEnd"/>
+        <w:t xml:space="preserve"> control has to be decoupled as the inlet temperature of the vacuum chamber cannot reach 363 C with the older value of UA_rp</w:t>
+      </w:r>
     </w:p>
     <w:p>
       <w:pPr>
@@ -255,35 +200,14 @@
         </w:numPr>
       </w:pPr>
       <w:r>
-        <w:t xml:space="preserve">Works with new values of </w:t>
-      </w:r>
-      <w:proofErr w:type="spellStart"/>
-      <w:r>
-        <w:t>UA_rp</w:t>
-      </w:r>
-      <w:proofErr w:type="spellEnd"/>
-      <w:r>
-        <w:t xml:space="preserve">, however if used with older value of </w:t>
-      </w:r>
-      <w:proofErr w:type="spellStart"/>
-      <w:r>
-        <w:t>UA_rp</w:t>
-      </w:r>
-      <w:proofErr w:type="spellEnd"/>
-      <w:r>
-        <w:t xml:space="preserve">, the cold-water control </w:t>
+        <w:t xml:space="preserve">Works with new values of UA_rp, however if used with older value of UA_rp, the cold-water control </w:t>
       </w:r>
       <w:r>
         <w:t>must</w:t>
       </w:r>
       <w:r>
-        <w:t xml:space="preserve"> be decoupled as the inlet temperature of the vacuum chamber cannot reach 363 C with the older value of </w:t>
-      </w:r>
-      <w:proofErr w:type="spellStart"/>
-      <w:r>
-        <w:t>UA_rp</w:t>
-      </w:r>
-      <w:proofErr w:type="spellEnd"/>
+        <w:t xml:space="preserve"> be decoupled as the inlet temperature of the vacuum chamber cannot reach 363 C with the older value of UA_rp</w:t>
+      </w:r>
     </w:p>
     <w:p>
       <w:pPr>
@@ -363,15 +287,7 @@
         </w:numPr>
       </w:pPr>
       <w:r>
-        <w:t xml:space="preserve">Works with new values of </w:t>
-      </w:r>
-      <w:proofErr w:type="spellStart"/>
-      <w:r>
-        <w:t>UA_rp</w:t>
-      </w:r>
-      <w:proofErr w:type="spellEnd"/>
-      <w:r>
-        <w:t xml:space="preserve"> but not older values.</w:t>
+        <w:t>Works with new values of UA_rp but not older values.</w:t>
       </w:r>
     </w:p>
     <w:p>
@@ -422,15 +338,25 @@
         </w:numPr>
       </w:pPr>
       <w:r>
-        <w:t xml:space="preserve">The operating conditions for TEDS were taken from </w:t>
-      </w:r>
-      <w:proofErr w:type="spellStart"/>
-      <w:r>
-        <w:t>Konor</w:t>
-      </w:r>
-      <w:proofErr w:type="spellEnd"/>
-      <w:r>
-        <w:t xml:space="preserve"> Frick’s base case study.</w:t>
+        <w:t>The operating conditions for TEDS were taken from Konor Frick’s base case study.</w:t>
+      </w:r>
+    </w:p>
+    <w:p>
+      <w:pPr>
+        <w:pStyle w:val="ListParagraph"/>
+        <w:numPr>
+          <w:ilvl w:val="0"/>
+          <w:numId w:val="1"/>
+        </w:numPr>
+      </w:pPr>
+      <w:r>
+        <w:t xml:space="preserve">Need to use </w:t>
+      </w:r>
+      <w:r>
+        <w:t>ds_initial_TEDS_MAGNET_Integration_2</w:t>
+      </w:r>
+      <w:r>
+        <w:t>.txt file for initiation with Esdirk45a solver to run.</w:t>
       </w:r>
     </w:p>
     <w:sectPr>

</xml_diff>

<commit_message>
Read me for TEDS_MAGNET integration models
</commit_message>
<xml_diff>
--- a/Models/NHES/ExperimentalSystems/MAGNET_TEDS/TEDS_MAGNET read me.docx
+++ b/Models/NHES/ExperimentalSystems/MAGNET_TEDS/TEDS_MAGNET read me.docx
@@ -357,6 +357,31 @@
       </w:r>
       <w:r>
         <w:t>.txt file for initiation with Esdirk45a solver to run.</w:t>
+      </w:r>
+    </w:p>
+    <w:p>
+      <w:pPr>
+        <w:pStyle w:val="ListParagraph"/>
+        <w:numPr>
+          <w:ilvl w:val="0"/>
+          <w:numId w:val="1"/>
+        </w:numPr>
+      </w:pPr>
+      <w:r>
+        <w:t xml:space="preserve">Please note that the therminol-66 temperature gets heated above 350 </w:t>
+      </w:r>
+      <w:r>
+        <w:rPr>
+          <w:vertAlign w:val="superscript"/>
+        </w:rPr>
+        <w:t>o</w:t>
+      </w:r>
+      <w:r>
+        <w:t xml:space="preserve">C  (MAGNET_TEDS_HX_exit_Temp). This is due to the low flow rate in TEDS, as well as the simple </w:t>
+      </w:r>
+      <w:r>
+        <w:lastRenderedPageBreak/>
+        <w:t>model of the heat exchanger (using a constant UA). The heat exchanger model will need to be updated for more accurate representation of the system.</w:t>
       </w:r>
     </w:p>
     <w:sectPr>

</xml_diff>